<commit_message>
add: Quick Start Text
</commit_message>
<xml_diff>
--- a/Documents/Quick Start.docx
+++ b/Documents/Quick Start.docx
@@ -15,6 +15,12 @@
           <w:rFonts w:hint="eastAsia"/>
         </w:rPr>
         <w:t>Quick Start</w:t>
+      </w:r>
+      <w:r>
+        <w:rPr>
+          <w:rFonts w:hint="eastAsia"/>
+        </w:rPr>
+        <w:t xml:space="preserve"> Guide</w:t>
       </w:r>
     </w:p>
     <w:p>
@@ -1050,9 +1056,6 @@
           <w:ilvl w:val="0"/>
           <w:numId w:val="4"/>
         </w:numPr>
-        <w:rPr>
-          <w:rFonts w:hint="eastAsia"/>
-        </w:rPr>
       </w:pPr>
       <w:r>
         <w:rPr>
@@ -1091,19 +1094,7 @@
         <w:rPr>
           <w:rFonts w:hint="eastAsia"/>
         </w:rPr>
-        <w:t xml:space="preserve"> dialog box appears, select Yes. (*T</w:t>
-      </w:r>
-      <w:r>
-        <w:rPr>
-          <w:rFonts w:hint="eastAsia"/>
-        </w:rPr>
-        <w:t>his setting is optional</w:t>
-      </w:r>
-      <w:r>
-        <w:rPr>
-          <w:rFonts w:hint="eastAsia"/>
-        </w:rPr>
-        <w:t>.)</w:t>
+        <w:t xml:space="preserve"> dialog box appears, select Yes. (*This setting is optional.)</w:t>
       </w:r>
     </w:p>
     <w:p>
@@ -1150,7 +1141,7 @@
           <w:noProof/>
         </w:rPr>
         <w:drawing>
-          <wp:inline distT="0" distB="0" distL="0" distR="0" wp14:anchorId="7EECFA94" wp14:editId="3D0F5CA6">
+          <wp:inline distT="0" distB="0" distL="0" distR="0" wp14:anchorId="7EECFA94" wp14:editId="32E4D463">
             <wp:extent cx="2746318" cy="2340000"/>
             <wp:effectExtent l="0" t="0" r="0" b="3175"/>
             <wp:docPr id="1873242076" name="図 2"/>
@@ -1203,9 +1194,6 @@
       <w:pPr>
         <w:pStyle w:val="af0"/>
         <w:jc w:val="center"/>
-        <w:rPr>
-          <w:rFonts w:hint="eastAsia"/>
-        </w:rPr>
       </w:pPr>
       <w:r>
         <w:t xml:space="preserve">Fig </w:t>
@@ -1225,13 +1213,7 @@
         <w:t xml:space="preserve"> Create New Project window</w:t>
       </w:r>
     </w:p>
-    <w:p>
-      <w:pPr>
-        <w:rPr>
-          <w:rFonts w:hint="eastAsia"/>
-        </w:rPr>
-      </w:pPr>
-    </w:p>
+    <w:p/>
     <w:p>
       <w:pPr>
         <w:pStyle w:val="a9"/>
@@ -1244,14 +1226,34 @@
         <w:rPr>
           <w:rFonts w:hint="eastAsia"/>
         </w:rPr>
-        <w:t xml:space="preserve"> </w:t>
-      </w:r>
-      <w:r>
-        <w:rPr>
-          <w:rFonts w:hint="eastAsia"/>
-        </w:rPr>
-        <w:t>Configure PLC Settings</w:t>
-      </w:r>
+        <w:t xml:space="preserve"> Configure PLC Settings</w:t>
+      </w:r>
+    </w:p>
+    <w:p>
+      <w:pPr>
+        <w:rPr>
+          <w:rFonts w:hint="eastAsia"/>
+        </w:rPr>
+      </w:pPr>
+      <w:r>
+        <w:rPr>
+          <w:rFonts w:hint="eastAsia"/>
+        </w:rPr>
+        <w:t xml:space="preserve"> This </w:t>
+      </w:r>
+      <w:r>
+        <w:rPr>
+          <w:rFonts w:hint="eastAsia"/>
+        </w:rPr>
+        <w:t>time, only Port1 is to be set up for RS-232c communication of KV-XL202. Port can be configured in the same way, following the steps in 7 below.</w:t>
+      </w:r>
+    </w:p>
+    <w:p>
+      <w:pPr>
+        <w:rPr>
+          <w:rFonts w:hint="eastAsia"/>
+        </w:rPr>
+      </w:pPr>
     </w:p>
     <w:p>
       <w:pPr>
@@ -1442,11 +1444,6 @@
       </w:r>
     </w:p>
     <w:p>
-      <w:pPr>
-        <w:rPr>
-          <w:rFonts w:hint="eastAsia"/>
-        </w:rPr>
-      </w:pPr>
       <w:r>
         <w:rPr>
           <w:rFonts w:hint="eastAsia"/>
@@ -1473,15 +1470,11 @@
       </w:r>
     </w:p>
     <w:p>
-      <w:pPr>
-        <w:rPr>
-          <w:rFonts w:hint="eastAsia"/>
-        </w:rPr>
-      </w:pPr>
-      <w:r>
-        <w:rPr>
-          <w:rFonts w:hint="eastAsia"/>
-        </w:rPr>
+      <w:r>
+        <w:rPr>
+          <w:rFonts w:hint="eastAsia"/>
+        </w:rPr>
+        <w:lastRenderedPageBreak/>
         <w:t xml:space="preserve">・Port1, Interface: </w:t>
       </w:r>
       <w:r>
@@ -1504,11 +1497,6 @@
       </w:r>
     </w:p>
     <w:p>
-      <w:pPr>
-        <w:rPr>
-          <w:rFonts w:hint="eastAsia"/>
-        </w:rPr>
-      </w:pPr>
       <w:r>
         <w:rPr>
           <w:rFonts w:hint="eastAsia"/>
@@ -1549,11 +1537,6 @@
       </w:r>
     </w:p>
     <w:p>
-      <w:pPr>
-        <w:rPr>
-          <w:rFonts w:hint="eastAsia"/>
-        </w:rPr>
-      </w:pPr>
       <w:r>
         <w:rPr>
           <w:rFonts w:hint="eastAsia"/>
@@ -1580,16 +1563,10 @@
       </w:r>
     </w:p>
     <w:p>
-      <w:pPr>
-        <w:rPr>
-          <w:rFonts w:hint="eastAsia"/>
-        </w:rPr>
-      </w:pPr>
-      <w:r>
-        <w:rPr>
-          <w:rFonts w:hint="eastAsia"/>
-        </w:rPr>
-        <w:lastRenderedPageBreak/>
+      <w:r>
+        <w:rPr>
+          <w:rFonts w:hint="eastAsia"/>
+        </w:rPr>
         <w:t xml:space="preserve">・Port1, Start bit: </w:t>
       </w:r>
       <w:r>
@@ -1638,11 +1615,6 @@
       </w:r>
     </w:p>
     <w:p>
-      <w:pPr>
-        <w:rPr>
-          <w:rFonts w:hint="eastAsia"/>
-        </w:rPr>
-      </w:pPr>
       <w:r>
         <w:rPr>
           <w:rFonts w:hint="eastAsia"/>
@@ -1669,11 +1641,6 @@
       </w:r>
     </w:p>
     <w:p>
-      <w:pPr>
-        <w:rPr>
-          <w:rFonts w:hint="eastAsia"/>
-        </w:rPr>
-      </w:pPr>
       <w:r>
         <w:rPr>
           <w:rFonts w:hint="eastAsia"/>
@@ -1700,11 +1667,6 @@
       </w:r>
     </w:p>
     <w:p>
-      <w:pPr>
-        <w:rPr>
-          <w:rFonts w:hint="eastAsia"/>
-        </w:rPr>
-      </w:pPr>
       <w:r>
         <w:rPr>
           <w:rFonts w:hint="eastAsia"/>
@@ -1737,9 +1699,6 @@
           <w:ilvl w:val="0"/>
           <w:numId w:val="5"/>
         </w:numPr>
-        <w:rPr>
-          <w:rFonts w:hint="eastAsia"/>
-        </w:rPr>
       </w:pPr>
       <w:r>
         <w:rPr>
@@ -1774,6 +1733,9 @@
         <w:jc w:val="center"/>
       </w:pPr>
       <w:r>
+        <w:rPr>
+          <w:noProof/>
+        </w:rPr>
         <w:drawing>
           <wp:inline distT="0" distB="0" distL="0" distR="0" wp14:anchorId="66A3F64A" wp14:editId="780D1787">
             <wp:extent cx="2742401" cy="2592000"/>
@@ -1854,6 +1816,9 @@
         <w:jc w:val="center"/>
       </w:pPr>
       <w:r>
+        <w:rPr>
+          <w:noProof/>
+        </w:rPr>
         <w:drawing>
           <wp:inline distT="0" distB="0" distL="0" distR="0" wp14:anchorId="6716967E" wp14:editId="56BE3B6D">
             <wp:extent cx="2660292" cy="2592000"/>
@@ -1939,13 +1904,7 @@
         </w:sectPr>
       </w:pPr>
     </w:p>
-    <w:p>
-      <w:pPr>
-        <w:rPr>
-          <w:rFonts w:hint="eastAsia"/>
-        </w:rPr>
-      </w:pPr>
-    </w:p>
+    <w:p/>
     <w:p>
       <w:pPr>
         <w:pStyle w:val="a9"/>
@@ -2008,6 +1967,9 @@
                               <w:jc w:val="center"/>
                             </w:pPr>
                             <w:r>
+                              <w:rPr>
+                                <w:noProof/>
+                              </w:rPr>
                               <w:drawing>
                                 <wp:inline distT="0" distB="0" distL="0" distR="0" wp14:anchorId="0B0C90C1" wp14:editId="3E6F92DD">
                                   <wp:extent cx="1926590" cy="2165350"/>
@@ -2110,6 +2072,9 @@
                         <w:jc w:val="center"/>
                       </w:pPr>
                       <w:r>
+                        <w:rPr>
+                          <w:noProof/>
+                        </w:rPr>
                         <w:drawing>
                           <wp:inline distT="0" distB="0" distL="0" distR="0" wp14:anchorId="0B0C90C1" wp14:editId="3E6F92DD">
                             <wp:extent cx="1926590" cy="2165350"/>
@@ -2196,13 +2161,7 @@
         <w:rPr>
           <w:rFonts w:hint="eastAsia"/>
         </w:rPr>
-        <w:t xml:space="preserve"> </w:t>
-      </w:r>
-      <w:r>
-        <w:rPr>
-          <w:rFonts w:hint="eastAsia"/>
-        </w:rPr>
-        <w:t>Register unit device</w:t>
+        <w:t xml:space="preserve"> Register unit device</w:t>
       </w:r>
     </w:p>
     <w:p>
@@ -2316,27 +2275,6 @@
     <w:p/>
     <w:p>
       <w:pPr>
-        <w:rPr>
-          <w:rFonts w:hint="eastAsia"/>
-        </w:rPr>
-      </w:pPr>
-    </w:p>
-    <w:p>
-      <w:pPr>
-        <w:rPr>
-          <w:rFonts w:hint="eastAsia"/>
-        </w:rPr>
-      </w:pPr>
-    </w:p>
-    <w:p>
-      <w:pPr>
-        <w:rPr>
-          <w:rFonts w:hint="eastAsia"/>
-        </w:rPr>
-      </w:pPr>
-    </w:p>
-    <w:p>
-      <w:pPr>
         <w:pStyle w:val="a9"/>
         <w:numPr>
           <w:ilvl w:val="1"/>
@@ -2348,21 +2286,19 @@
           <w:rFonts w:hint="eastAsia"/>
         </w:rPr>
         <w:lastRenderedPageBreak/>
+        <w:t xml:space="preserve"> Create a Ladder Program</w:t>
+      </w:r>
+    </w:p>
+    <w:p>
+      <w:r>
+        <w:rPr>
+          <w:rFonts w:hint="eastAsia"/>
+        </w:rPr>
         <w:t xml:space="preserve"> </w:t>
       </w:r>
       <w:r>
-        <w:rPr>
-          <w:rFonts w:hint="eastAsia"/>
-        </w:rPr>
-        <w:t>Create a Ladder Program</w:t>
-      </w:r>
-    </w:p>
-    <w:p>
-      <w:pPr>
-        <w:rPr>
-          <w:rFonts w:hint="eastAsia"/>
-        </w:rPr>
-      </w:pPr>
+        <w:t>Import a basic program already created.</w:t>
+      </w:r>
       <w:r>
         <w:rPr>
           <w:rFonts w:hint="eastAsia"/>
@@ -2370,15 +2306,6 @@
         <w:t xml:space="preserve"> </w:t>
       </w:r>
       <w:r>
-        <w:t>Import a basic program already created.</w:t>
-      </w:r>
-      <w:r>
-        <w:rPr>
-          <w:rFonts w:hint="eastAsia"/>
-        </w:rPr>
-        <w:t xml:space="preserve"> </w:t>
-      </w:r>
-      <w:r>
         <w:t>The sample projects referenced exist in the following directories</w:t>
       </w:r>
       <w:r>
@@ -2389,11 +2316,6 @@
       </w:r>
     </w:p>
     <w:p>
-      <w:pPr>
-        <w:rPr>
-          <w:rFonts w:hint="eastAsia"/>
-        </w:rPr>
-      </w:pPr>
       <w:r>
         <w:rPr>
           <w:rFonts w:hint="eastAsia"/>
@@ -2402,11 +2324,6 @@
       </w:r>
     </w:p>
     <w:p>
-      <w:pPr>
-        <w:rPr>
-          <w:rFonts w:hint="eastAsia"/>
-        </w:rPr>
-      </w:pPr>
       <w:r>
         <w:t>C:\</w:t>
       </w:r>
@@ -2427,41 +2344,125 @@
       </w:r>
     </w:p>
     <w:p/>
-    <w:p/>
-    <w:p>
-      <w:pPr>
-        <w:rPr>
-          <w:rFonts w:hint="eastAsia"/>
-        </w:rPr>
-      </w:pPr>
-    </w:p>
     <w:p>
       <w:pPr>
         <w:pStyle w:val="a9"/>
         <w:numPr>
           <w:ilvl w:val="0"/>
-          <w:numId w:val="4"/>
-        </w:numPr>
-      </w:pPr>
-      <w:r>
-        <w:rPr>
-          <w:rFonts w:hint="eastAsia"/>
-        </w:rPr>
-        <w:t xml:space="preserve">Writing: recorder setting: continue </w:t>
-      </w:r>
+          <w:numId w:val="10"/>
+        </w:numPr>
+      </w:pPr>
+      <w:r>
+        <w:rPr>
+          <w:rFonts w:hint="eastAsia"/>
+        </w:rPr>
+        <w:t>Project tree: Right click on [Function Block]</w:t>
+      </w:r>
+      <w:r>
+        <w:rPr>
+          <w:rFonts w:hint="eastAsia"/>
+        </w:rPr>
+        <w:t xml:space="preserve"> -&gt; Click on [Import program].</w:t>
+      </w:r>
+    </w:p>
+    <w:p>
+      <w:pPr>
+        <w:pStyle w:val="a9"/>
+        <w:numPr>
+          <w:ilvl w:val="0"/>
+          <w:numId w:val="10"/>
+        </w:numPr>
+      </w:pPr>
+      <w:r>
+        <w:rPr>
+          <w:rFonts w:hint="eastAsia"/>
+        </w:rPr>
+        <w:t>Import program: Select the following file and click Open.</w:t>
+      </w:r>
+    </w:p>
+    <w:p>
+      <w:r>
+        <w:t>“</w:t>
+      </w:r>
+      <w:r>
+        <w:t>C:\</w:t>
+      </w:r>
+      <w:r>
+        <w:rPr>
+          <w:rFonts w:hint="eastAsia"/>
+        </w:rPr>
+        <w:t>....</w:t>
+      </w:r>
+      <w:r>
+        <w:t>\PLC_CommunicationTo2400S\Documents\Sample1</w:t>
+      </w:r>
+      <w:r>
+        <w:rPr>
+          <w:rFonts w:hint="eastAsia"/>
+        </w:rPr>
+        <w:t>\KvXl202_Status.kfb</w:t>
+      </w:r>
+      <w:r>
+        <w:t>”</w:t>
+      </w:r>
+    </w:p>
+    <w:p>
+      <w:r>
+        <w:t>“</w:t>
+      </w:r>
+      <w:r>
+        <w:t>C:\</w:t>
+      </w:r>
+      <w:r>
+        <w:rPr>
+          <w:rFonts w:hint="eastAsia"/>
+        </w:rPr>
+        <w:t>....</w:t>
+      </w:r>
+      <w:r>
+        <w:t>\PLC_CommunicationTo2400S\Documents\Sample1</w:t>
+      </w:r>
+      <w:r>
+        <w:rPr>
+          <w:rFonts w:hint="eastAsia"/>
+        </w:rPr>
+        <w:t>\RS232c_Port1_CommunicationFunc.kfb</w:t>
+      </w:r>
+      <w:r>
+        <w:t>”</w:t>
+      </w:r>
+    </w:p>
+    <w:p>
+      <w:pPr>
+        <w:rPr>
+          <w:rFonts w:hint="eastAsia"/>
+        </w:rPr>
+      </w:pPr>
       <w:proofErr w:type="gramStart"/>
       <w:r>
-        <w:rPr>
-          <w:rFonts w:hint="eastAsia"/>
-        </w:rPr>
-        <w:t>sending(</w:t>
+        <w:t>”</w:t>
+      </w:r>
+      <w:r>
+        <w:t>C:\</w:t>
+      </w:r>
+      <w:r>
+        <w:rPr>
+          <w:rFonts w:hint="eastAsia"/>
+        </w:rPr>
+        <w:t>....</w:t>
+      </w:r>
+      <w:r>
+        <w:t>\PLC_CommunicationTo2400S\Documents\Sample1</w:t>
+      </w:r>
+      <w:r>
+        <w:rPr>
+          <w:rFonts w:hint="eastAsia"/>
+        </w:rPr>
+        <w:t>\RS232c_Port1_Initialize.kfb</w:t>
       </w:r>
       <w:proofErr w:type="gramEnd"/>
       <w:r>
-        <w:rPr>
-          <w:rFonts w:hint="eastAsia"/>
-        </w:rPr>
-        <w:t>No: this setting is optional.)</w:t>
+        <w:t>”</w:t>
       </w:r>
     </w:p>
     <w:p>
@@ -2469,226 +2470,631 @@
         <w:pStyle w:val="a9"/>
         <w:numPr>
           <w:ilvl w:val="0"/>
-          <w:numId w:val="4"/>
-        </w:numPr>
-      </w:pPr>
+          <w:numId w:val="10"/>
+        </w:numPr>
+      </w:pPr>
+      <w:r>
+        <w:rPr>
+          <w:rFonts w:hint="eastAsia"/>
+        </w:rPr>
+        <w:t xml:space="preserve">When the </w:t>
+      </w:r>
+      <w:r>
+        <w:t>“</w:t>
+      </w:r>
+      <w:r>
+        <w:rPr>
+          <w:rFonts w:hint="eastAsia"/>
+        </w:rPr>
+        <w:t>Replace device assigned to unit</w:t>
+      </w:r>
+      <w:r>
+        <w:t>”</w:t>
+      </w:r>
+      <w:r>
+        <w:rPr>
+          <w:rFonts w:hint="eastAsia"/>
+        </w:rPr>
+        <w:t xml:space="preserve"> Dialog box appears, set the [Unit] item to KV-XL202.</w:t>
+      </w:r>
+    </w:p>
+    <w:p>
+      <w:pPr>
+        <w:pStyle w:val="a9"/>
+        <w:numPr>
+          <w:ilvl w:val="0"/>
+          <w:numId w:val="10"/>
+        </w:numPr>
+      </w:pPr>
+      <w:r>
+        <w:rPr>
+          <w:rFonts w:hint="eastAsia"/>
+        </w:rPr>
+        <w:t>Project tree: Right click on [Standby module] -&gt; Click on [Import program].</w:t>
+      </w:r>
+    </w:p>
+    <w:p>
+      <w:pPr>
+        <w:pStyle w:val="a9"/>
+        <w:numPr>
+          <w:ilvl w:val="0"/>
+          <w:numId w:val="10"/>
+        </w:numPr>
+      </w:pPr>
+      <w:r>
+        <w:rPr>
+          <w:rFonts w:hint="eastAsia"/>
+        </w:rPr>
+        <w:t>Import program: Select the following file and click Open.</w:t>
+      </w:r>
+    </w:p>
+    <w:p>
+      <w:pPr>
+        <w:rPr>
+          <w:rFonts w:hint="eastAsia"/>
+        </w:rPr>
+      </w:pPr>
+      <w:r>
+        <w:t>“</w:t>
+      </w:r>
+      <w:r>
+        <w:t>C:\</w:t>
+      </w:r>
+      <w:r>
+        <w:rPr>
+          <w:rFonts w:hint="eastAsia"/>
+        </w:rPr>
+        <w:t>....</w:t>
+      </w:r>
+      <w:r>
+        <w:t>\PLC_CommunicationTo2400S\Documents\Sample1</w:t>
+      </w:r>
+      <w:r>
+        <w:rPr>
+          <w:rFonts w:hint="eastAsia"/>
+        </w:rPr>
+        <w:t>\</w:t>
+      </w:r>
+      <w:r>
+        <w:rPr>
+          <w:rFonts w:hint="eastAsia"/>
+        </w:rPr>
+        <w:t>RS232cP1_Measure.mod</w:t>
+      </w:r>
+      <w:r>
+        <w:t>”</w:t>
+      </w:r>
+    </w:p>
+    <w:p>
+      <w:pPr>
+        <w:pStyle w:val="a9"/>
+        <w:numPr>
+          <w:ilvl w:val="0"/>
+          <w:numId w:val="10"/>
+        </w:numPr>
+      </w:pPr>
+      <w:r>
+        <w:rPr>
+          <w:rFonts w:hint="eastAsia"/>
+        </w:rPr>
+        <w:t xml:space="preserve">When the </w:t>
+      </w:r>
+      <w:r>
+        <w:t>“</w:t>
+      </w:r>
+      <w:r>
+        <w:rPr>
+          <w:rFonts w:hint="eastAsia"/>
+        </w:rPr>
+        <w:t>Structure/Program selection</w:t>
+      </w:r>
+      <w:r>
+        <w:t>”</w:t>
+      </w:r>
+      <w:r>
+        <w:rPr>
+          <w:rFonts w:hint="eastAsia"/>
+        </w:rPr>
+        <w:t xml:space="preserve"> Dialog box appears, check to [To exclude]. </w:t>
+      </w:r>
       <w:r>
         <w:t>A</w:t>
       </w:r>
+      <w:r>
+        <w:rPr>
+          <w:rFonts w:hint="eastAsia"/>
+        </w:rPr>
+        <w:t>nd click on Continue.</w:t>
+      </w:r>
     </w:p>
     <w:p>
       <w:pPr>
         <w:pStyle w:val="a9"/>
         <w:numPr>
           <w:ilvl w:val="0"/>
-          <w:numId w:val="4"/>
-        </w:numPr>
-      </w:pPr>
-    </w:p>
-    <w:p>
-      <w:pPr>
-        <w:pStyle w:val="a9"/>
-      </w:pPr>
+          <w:numId w:val="10"/>
+        </w:numPr>
+      </w:pPr>
+      <w:r>
+        <w:rPr>
+          <w:rFonts w:hint="eastAsia"/>
+        </w:rPr>
+        <w:t>Project tree: Right click on [Every-scan execution] -&gt; Click on [Import program].</w:t>
+      </w:r>
     </w:p>
     <w:p>
       <w:pPr>
         <w:pStyle w:val="a9"/>
         <w:numPr>
           <w:ilvl w:val="0"/>
-          <w:numId w:val="4"/>
-        </w:numPr>
-      </w:pPr>
+          <w:numId w:val="10"/>
+        </w:numPr>
+      </w:pPr>
+      <w:r>
+        <w:rPr>
+          <w:rFonts w:hint="eastAsia"/>
+        </w:rPr>
+        <w:t>Import program: Select the following file and click Open.</w:t>
+      </w:r>
+    </w:p>
+    <w:p>
+      <w:pPr>
+        <w:rPr>
+          <w:rFonts w:hint="eastAsia"/>
+        </w:rPr>
+      </w:pPr>
+      <w:r>
+        <w:t>“</w:t>
+      </w:r>
+      <w:r>
+        <w:t>C:\</w:t>
+      </w:r>
+      <w:r>
+        <w:rPr>
+          <w:rFonts w:hint="eastAsia"/>
+        </w:rPr>
+        <w:t>....</w:t>
+      </w:r>
+      <w:r>
+        <w:t>\PLC_CommunicationTo2400S\Documents\Sample1</w:t>
+      </w:r>
+      <w:r>
+        <w:rPr>
+          <w:rFonts w:hint="eastAsia"/>
+        </w:rPr>
+        <w:t>\</w:t>
+      </w:r>
+      <w:r>
+        <w:rPr>
+          <w:rFonts w:hint="eastAsia"/>
+        </w:rPr>
+        <w:t>Main.mod</w:t>
+      </w:r>
+      <w:r>
+        <w:t>”</w:t>
+      </w:r>
+    </w:p>
+    <w:p>
+      <w:pPr>
+        <w:pStyle w:val="a9"/>
+        <w:numPr>
+          <w:ilvl w:val="0"/>
+          <w:numId w:val="10"/>
+        </w:numPr>
+      </w:pPr>
+      <w:r>
+        <w:rPr>
+          <w:rFonts w:hint="eastAsia"/>
+        </w:rPr>
+        <w:t xml:space="preserve">When the </w:t>
+      </w:r>
+      <w:r>
+        <w:t>“</w:t>
+      </w:r>
+      <w:r>
+        <w:rPr>
+          <w:rFonts w:hint="eastAsia"/>
+        </w:rPr>
+        <w:t>Structure/Program selection</w:t>
+      </w:r>
+      <w:r>
+        <w:t>”</w:t>
+      </w:r>
+      <w:r>
+        <w:rPr>
+          <w:rFonts w:hint="eastAsia"/>
+        </w:rPr>
+        <w:t xml:space="preserve"> Dialog box appears, </w:t>
+      </w:r>
+      <w:r>
+        <w:rPr>
+          <w:rFonts w:hint="eastAsia"/>
+        </w:rPr>
+        <w:t xml:space="preserve">check all to [To </w:t>
+      </w:r>
+      <w:r>
+        <w:rPr>
+          <w:rFonts w:hint="eastAsia"/>
+        </w:rPr>
+        <w:t>overwrite</w:t>
+      </w:r>
+      <w:r>
+        <w:rPr>
+          <w:rFonts w:hint="eastAsia"/>
+        </w:rPr>
+        <w:t>]. And click on Continue.</w:t>
+      </w:r>
     </w:p>
     <w:p/>
     <w:p/>
     <w:p/>
-    <w:p>
-      <w:pPr>
-        <w:pStyle w:val="a9"/>
-        <w:numPr>
-          <w:ilvl w:val="2"/>
-          <w:numId w:val="2"/>
-        </w:numPr>
-      </w:pPr>
-    </w:p>
-    <w:p/>
-    <w:p/>
-    <w:p>
-      <w:pPr>
-        <w:rPr>
-          <w:rFonts w:hint="eastAsia"/>
-        </w:rPr>
-      </w:pPr>
-    </w:p>
-    <w:p>
-      <w:pPr>
-        <w:pStyle w:val="a9"/>
-        <w:numPr>
-          <w:ilvl w:val="1"/>
-          <w:numId w:val="2"/>
-        </w:numPr>
-      </w:pPr>
-      <w:r>
-        <w:rPr>
-          <w:rFonts w:hint="eastAsia"/>
-        </w:rPr>
-        <w:t xml:space="preserve"> </w:t>
-      </w:r>
-      <w:r>
-        <w:rPr>
-          <w:rFonts w:hint="eastAsia"/>
-        </w:rPr>
-        <w:t xml:space="preserve">Load </w:t>
-      </w:r>
-      <w:r>
-        <w:rPr>
-          <w:rFonts w:hint="eastAsia"/>
-        </w:rPr>
-        <w:t>s</w:t>
-      </w:r>
-      <w:r>
-        <w:rPr>
-          <w:rFonts w:hint="eastAsia"/>
-        </w:rPr>
-        <w:t>ettings from PLC</w:t>
-      </w:r>
-    </w:p>
-    <w:p>
-      <w:pPr>
-        <w:pStyle w:val="a9"/>
-        <w:numPr>
-          <w:ilvl w:val="1"/>
-          <w:numId w:val="2"/>
-        </w:numPr>
-      </w:pPr>
-      <w:r>
-        <w:rPr>
-          <w:rFonts w:hint="eastAsia"/>
-        </w:rPr>
-        <w:t xml:space="preserve"> </w:t>
-      </w:r>
-      <w:r>
-        <w:rPr>
-          <w:rFonts w:hint="eastAsia"/>
-        </w:rPr>
-        <w:t>Writing settings and programs</w:t>
-      </w:r>
-    </w:p>
-    <w:p>
-      <w:pPr>
-        <w:pStyle w:val="a9"/>
-        <w:numPr>
-          <w:ilvl w:val="1"/>
-          <w:numId w:val="2"/>
-        </w:numPr>
-      </w:pPr>
-      <w:r>
-        <w:rPr>
-          <w:rFonts w:hint="eastAsia"/>
-        </w:rPr>
-        <w:t xml:space="preserve"> Displaying device values</w:t>
-      </w:r>
-    </w:p>
-    <w:p>
-      <w:pPr>
-        <w:pStyle w:val="a9"/>
-        <w:numPr>
-          <w:ilvl w:val="1"/>
-          <w:numId w:val="2"/>
-        </w:numPr>
-      </w:pPr>
-      <w:r>
-        <w:rPr>
-          <w:rFonts w:hint="eastAsia"/>
-        </w:rPr>
-        <w:t xml:space="preserve"> RS-232c communication of KV-XL202</w:t>
-      </w:r>
-    </w:p>
-    <w:p>
-      <w:pPr>
-        <w:pStyle w:val="a9"/>
-        <w:numPr>
-          <w:ilvl w:val="1"/>
-          <w:numId w:val="2"/>
-        </w:numPr>
-      </w:pPr>
-      <w:r>
-        <w:rPr>
-          <w:rFonts w:hint="eastAsia"/>
-        </w:rPr>
-        <w:t xml:space="preserve"> </w:t>
-      </w:r>
-    </w:p>
     <w:p/>
     <w:p/>
     <w:p/>
+    <w:p/>
+    <w:p/>
+    <w:p/>
+    <w:p/>
+    <w:p/>
+    <w:p/>
+    <w:p>
+      <w:pPr>
+        <w:pStyle w:val="a9"/>
+        <w:numPr>
+          <w:ilvl w:val="1"/>
+          <w:numId w:val="2"/>
+        </w:numPr>
+      </w:pPr>
+      <w:r>
+        <w:rPr>
+          <w:rFonts w:hint="eastAsia"/>
+        </w:rPr>
+        <w:lastRenderedPageBreak/>
+        <w:t xml:space="preserve"> Transfer the Program to the PLC</w:t>
+      </w:r>
+      <w:r>
+        <w:rPr>
+          <w:rFonts w:hint="eastAsia"/>
+        </w:rPr>
+        <w:t xml:space="preserve"> for Execution</w:t>
+      </w:r>
+    </w:p>
     <w:p>
       <w:pPr>
         <w:pStyle w:val="a9"/>
         <w:numPr>
           <w:ilvl w:val="0"/>
+          <w:numId w:val="11"/>
+        </w:numPr>
+      </w:pPr>
+      <w:r>
+        <w:rPr>
+          <w:rFonts w:hint="eastAsia"/>
+        </w:rPr>
+        <w:t>Click on [Monitor/Simulator] -&gt; [Transfer to PLC -&gt; Monitor mode].</w:t>
+      </w:r>
+    </w:p>
+    <w:p>
+      <w:pPr>
+        <w:pStyle w:val="a9"/>
+        <w:numPr>
+          <w:ilvl w:val="0"/>
+          <w:numId w:val="11"/>
+        </w:numPr>
+      </w:pPr>
+      <w:r>
+        <w:rPr>
+          <w:rFonts w:hint="eastAsia"/>
+        </w:rPr>
+        <w:t xml:space="preserve">When the </w:t>
+      </w:r>
+      <w:r>
+        <w:t>“</w:t>
+      </w:r>
+      <w:r>
+        <w:rPr>
+          <w:rFonts w:hint="eastAsia"/>
+        </w:rPr>
+        <w:t>PLC error: [No Ladder Program]</w:t>
+      </w:r>
+      <w:r>
+        <w:t>”</w:t>
+      </w:r>
+      <w:r>
+        <w:rPr>
+          <w:rFonts w:hint="eastAsia"/>
+        </w:rPr>
+        <w:t xml:space="preserve"> dialog box appears, </w:t>
+      </w:r>
+      <w:r>
+        <w:rPr>
+          <w:rFonts w:hint="eastAsia"/>
+        </w:rPr>
+        <w:t>click on Clear.</w:t>
+      </w:r>
+    </w:p>
+    <w:p>
+      <w:pPr>
+        <w:pStyle w:val="a9"/>
+        <w:numPr>
+          <w:ilvl w:val="0"/>
+          <w:numId w:val="11"/>
+        </w:numPr>
+      </w:pPr>
+      <w:r>
+        <w:rPr>
+          <w:rFonts w:hint="eastAsia"/>
+        </w:rPr>
+        <w:t xml:space="preserve">Transfer program: Click on Select all, and check to </w:t>
+      </w:r>
+      <w:r>
+        <w:t>“</w:t>
+      </w:r>
+      <w:r>
+        <w:rPr>
+          <w:rFonts w:hint="eastAsia"/>
+        </w:rPr>
+        <w:t>Clear program/variable in PLC</w:t>
+      </w:r>
+      <w:r>
+        <w:t>”</w:t>
+      </w:r>
+      <w:r>
+        <w:rPr>
+          <w:rFonts w:hint="eastAsia"/>
+        </w:rPr>
+        <w:t>.</w:t>
+      </w:r>
+    </w:p>
+    <w:p>
+      <w:pPr>
+        <w:pStyle w:val="a9"/>
+        <w:numPr>
+          <w:ilvl w:val="0"/>
+          <w:numId w:val="11"/>
+        </w:numPr>
+      </w:pPr>
+      <w:r>
+        <w:rPr>
+          <w:rFonts w:hint="eastAsia"/>
+        </w:rPr>
+        <w:t xml:space="preserve">Operation </w:t>
+      </w:r>
+      <w:proofErr w:type="gramStart"/>
+      <w:r>
+        <w:rPr>
+          <w:rFonts w:hint="eastAsia"/>
+        </w:rPr>
+        <w:t>recorder</w:t>
+      </w:r>
+      <w:proofErr w:type="gramEnd"/>
+      <w:r>
+        <w:rPr>
+          <w:rFonts w:hint="eastAsia"/>
+        </w:rPr>
+        <w:t xml:space="preserve"> save: Exit.</w:t>
+      </w:r>
+    </w:p>
+    <w:p>
+      <w:pPr>
+        <w:pStyle w:val="a9"/>
+        <w:numPr>
+          <w:ilvl w:val="0"/>
+          <w:numId w:val="11"/>
+        </w:numPr>
+      </w:pPr>
+      <w:r>
+        <w:rPr>
+          <w:rFonts w:hint="eastAsia"/>
+        </w:rPr>
+        <w:t>Set the mode switch on the</w:t>
+      </w:r>
+      <w:r>
+        <w:rPr>
+          <w:rFonts w:hint="eastAsia"/>
+        </w:rPr>
+        <w:t xml:space="preserve"> front panel of</w:t>
+      </w:r>
+      <w:r>
+        <w:rPr>
+          <w:rFonts w:hint="eastAsia"/>
+        </w:rPr>
+        <w:t xml:space="preserve"> KV-8000 to </w:t>
+      </w:r>
+      <w:r>
+        <w:rPr>
+          <w:rFonts w:hint="eastAsia"/>
+        </w:rPr>
+        <w:t>RUN</w:t>
+      </w:r>
+      <w:r>
+        <w:rPr>
+          <w:rFonts w:hint="eastAsia"/>
+        </w:rPr>
+        <w:t xml:space="preserve"> (Fig 1)</w:t>
+      </w:r>
+      <w:r>
+        <w:rPr>
+          <w:rFonts w:hint="eastAsia"/>
+        </w:rPr>
+        <w:t>.</w:t>
+      </w:r>
+    </w:p>
+    <w:p/>
+    <w:p/>
+    <w:p>
+      <w:pPr>
+        <w:rPr>
+          <w:rFonts w:hint="eastAsia"/>
+        </w:rPr>
+      </w:pPr>
+    </w:p>
+    <w:p>
+      <w:pPr>
+        <w:pStyle w:val="a9"/>
+        <w:numPr>
+          <w:ilvl w:val="1"/>
           <w:numId w:val="2"/>
         </w:numPr>
       </w:pPr>
+      <w:r>
+        <w:rPr>
+          <w:rFonts w:hint="eastAsia"/>
+        </w:rPr>
+        <w:t xml:space="preserve"> </w:t>
+      </w:r>
+      <w:r>
+        <w:rPr>
+          <w:rFonts w:hint="eastAsia"/>
+        </w:rPr>
+        <w:t>Monitor and Control</w:t>
+      </w:r>
+    </w:p>
+    <w:p>
+      <w:pPr>
+        <w:rPr>
+          <w:rFonts w:hint="eastAsia"/>
+        </w:rPr>
+      </w:pPr>
+      <w:r>
+        <w:rPr>
+          <w:rFonts w:hint="eastAsia"/>
+        </w:rPr>
+        <w:t xml:space="preserve"> The program imported in Section 1.5 can read values with measurement settings previously made in the </w:t>
+      </w:r>
       <w:proofErr w:type="spellStart"/>
       <w:r>
-        <w:t>A</w:t>
-      </w:r>
-      <w:r>
-        <w:rPr>
-          <w:rFonts w:hint="eastAsia"/>
-        </w:rPr>
-        <w:t>aa</w:t>
+        <w:rPr>
+          <w:rFonts w:hint="eastAsia"/>
+        </w:rPr>
+        <w:t>SourceMeter</w:t>
       </w:r>
       <w:proofErr w:type="spellEnd"/>
-    </w:p>
+      <w:r>
+        <w:rPr>
+          <w:rFonts w:hint="eastAsia"/>
+        </w:rPr>
+        <w:t xml:space="preserve"> 2400s. This section describes how to monitor and control this PLC program in KV-studio.</w:t>
+      </w:r>
+    </w:p>
+    <w:p/>
     <w:p>
       <w:pPr>
         <w:pStyle w:val="a9"/>
         <w:numPr>
           <w:ilvl w:val="0"/>
+          <w:numId w:val="12"/>
+        </w:numPr>
+      </w:pPr>
+      <w:r>
+        <w:rPr>
+          <w:rFonts w:hint="eastAsia"/>
+        </w:rPr>
+        <w:t>Click on [Monitor/Simulator] -&gt; [Monitor mode]. (Already done in Section 1.6)</w:t>
+      </w:r>
+    </w:p>
+    <w:p>
+      <w:pPr>
+        <w:rPr>
+          <w:rFonts w:hint="eastAsia"/>
+        </w:rPr>
+      </w:pPr>
+      <w:r>
+        <w:rPr>
+          <w:rFonts w:hint="eastAsia"/>
+        </w:rPr>
+        <w:t>・This allows device values to be monitored on the ladder program.</w:t>
+      </w:r>
+    </w:p>
+    <w:p>
+      <w:pPr>
+        <w:pStyle w:val="a9"/>
+        <w:numPr>
+          <w:ilvl w:val="0"/>
+          <w:numId w:val="12"/>
+        </w:numPr>
+      </w:pPr>
+      <w:r>
+        <w:rPr>
+          <w:rFonts w:hint="eastAsia"/>
+        </w:rPr>
+        <w:t>Turning on MeasModeP1Flag in the main program executes the measurement program of the standby module.</w:t>
+      </w:r>
+    </w:p>
+    <w:p>
+      <w:pPr>
+        <w:pStyle w:val="a9"/>
+        <w:numPr>
+          <w:ilvl w:val="0"/>
+          <w:numId w:val="12"/>
+        </w:numPr>
+      </w:pPr>
+      <w:r>
+        <w:t>When MeasReadP1Flag is turned on and MeasModeP1Flag is turned on, the measurement program is repeated. When exiting, turn MeasReadP1Flag OFF.</w:t>
+      </w:r>
+    </w:p>
+    <w:p>
+      <w:pPr>
+        <w:pStyle w:val="a9"/>
+        <w:numPr>
+          <w:ilvl w:val="0"/>
+          <w:numId w:val="12"/>
+        </w:numPr>
+        <w:rPr>
+          <w:rFonts w:hint="eastAsia"/>
+        </w:rPr>
+      </w:pPr>
+      <w:r>
+        <w:rPr>
+          <w:rFonts w:hint="eastAsia"/>
+        </w:rPr>
+        <w:t>Click on [Monitor/Simulator] -&gt; [Return to Editor], when you want to exit.</w:t>
+      </w:r>
+    </w:p>
+    <w:p/>
+    <w:p>
+      <w:pPr>
+        <w:rPr>
+          <w:rFonts w:hint="eastAsia"/>
+        </w:rPr>
+      </w:pPr>
+    </w:p>
+    <w:p>
+      <w:pPr>
+        <w:pStyle w:val="a9"/>
+        <w:numPr>
+          <w:ilvl w:val="1"/>
           <w:numId w:val="2"/>
         </w:numPr>
       </w:pPr>
-      <w:proofErr w:type="spellStart"/>
-      <w:r>
-        <w:t>A</w:t>
-      </w:r>
-      <w:r>
-        <w:rPr>
-          <w:rFonts w:hint="eastAsia"/>
-        </w:rPr>
-        <w:t>aa</w:t>
-      </w:r>
-      <w:proofErr w:type="spellEnd"/>
-    </w:p>
-    <w:p>
-      <w:pPr>
-        <w:pStyle w:val="a9"/>
-        <w:numPr>
-          <w:ilvl w:val="0"/>
+      <w:r>
+        <w:rPr>
+          <w:rFonts w:hint="eastAsia"/>
+        </w:rPr>
+        <w:t xml:space="preserve"> </w:t>
+      </w:r>
+    </w:p>
+    <w:p>
+      <w:pPr>
+        <w:pStyle w:val="a9"/>
+        <w:numPr>
+          <w:ilvl w:val="1"/>
           <w:numId w:val="2"/>
         </w:numPr>
       </w:pPr>
-      <w:proofErr w:type="spellStart"/>
-      <w:r>
-        <w:t>A</w:t>
-      </w:r>
-      <w:r>
-        <w:rPr>
-          <w:rFonts w:hint="eastAsia"/>
-        </w:rPr>
-        <w:t>aa</w:t>
-      </w:r>
-      <w:proofErr w:type="spellEnd"/>
-    </w:p>
-    <w:p>
-      <w:pPr>
-        <w:pStyle w:val="a9"/>
-        <w:numPr>
-          <w:ilvl w:val="0"/>
-          <w:numId w:val="2"/>
-        </w:numPr>
+      <w:r>
+        <w:rPr>
+          <w:rFonts w:hint="eastAsia"/>
+        </w:rPr>
+        <w:t xml:space="preserve"> </w:t>
+      </w:r>
+    </w:p>
+    <w:p/>
+    <w:p>
+      <w:pPr>
+        <w:rPr>
+          <w:rFonts w:hint="eastAsia"/>
+        </w:rPr>
       </w:pPr>
     </w:p>
     <w:sectPr>
@@ -3058,6 +3464,95 @@
     </w:lvl>
   </w:abstractNum>
   <w:abstractNum w:abstractNumId="3" w15:restartNumberingAfterBreak="0">
+    <w:nsid w:val="1ED163B6"/>
+    <w:multiLevelType w:val="hybridMultilevel"/>
+    <w:tmpl w:val="80D01A62"/>
+    <w:lvl w:ilvl="0" w:tplc="887EB79C">
+      <w:start w:val="1"/>
+      <w:numFmt w:val="decimalEnclosedCircle"/>
+      <w:lvlText w:val="%1"/>
+      <w:lvlJc w:val="left"/>
+      <w:pPr>
+        <w:ind w:left="360" w:hanging="360"/>
+      </w:pPr>
+      <w:rPr>
+        <w:rFonts w:hint="default"/>
+      </w:rPr>
+    </w:lvl>
+    <w:lvl w:ilvl="1" w:tplc="04090017" w:tentative="1">
+      <w:start w:val="1"/>
+      <w:numFmt w:val="aiueoFullWidth"/>
+      <w:lvlText w:val="(%2)"/>
+      <w:lvlJc w:val="left"/>
+      <w:pPr>
+        <w:ind w:left="880" w:hanging="440"/>
+      </w:pPr>
+    </w:lvl>
+    <w:lvl w:ilvl="2" w:tplc="04090011" w:tentative="1">
+      <w:start w:val="1"/>
+      <w:numFmt w:val="decimalEnclosedCircle"/>
+      <w:lvlText w:val="%3"/>
+      <w:lvlJc w:val="left"/>
+      <w:pPr>
+        <w:ind w:left="1320" w:hanging="440"/>
+      </w:pPr>
+    </w:lvl>
+    <w:lvl w:ilvl="3" w:tplc="0409000F" w:tentative="1">
+      <w:start w:val="1"/>
+      <w:numFmt w:val="decimal"/>
+      <w:lvlText w:val="%4."/>
+      <w:lvlJc w:val="left"/>
+      <w:pPr>
+        <w:ind w:left="1760" w:hanging="440"/>
+      </w:pPr>
+    </w:lvl>
+    <w:lvl w:ilvl="4" w:tplc="04090017" w:tentative="1">
+      <w:start w:val="1"/>
+      <w:numFmt w:val="aiueoFullWidth"/>
+      <w:lvlText w:val="(%5)"/>
+      <w:lvlJc w:val="left"/>
+      <w:pPr>
+        <w:ind w:left="2200" w:hanging="440"/>
+      </w:pPr>
+    </w:lvl>
+    <w:lvl w:ilvl="5" w:tplc="04090011" w:tentative="1">
+      <w:start w:val="1"/>
+      <w:numFmt w:val="decimalEnclosedCircle"/>
+      <w:lvlText w:val="%6"/>
+      <w:lvlJc w:val="left"/>
+      <w:pPr>
+        <w:ind w:left="2640" w:hanging="440"/>
+      </w:pPr>
+    </w:lvl>
+    <w:lvl w:ilvl="6" w:tplc="0409000F" w:tentative="1">
+      <w:start w:val="1"/>
+      <w:numFmt w:val="decimal"/>
+      <w:lvlText w:val="%7."/>
+      <w:lvlJc w:val="left"/>
+      <w:pPr>
+        <w:ind w:left="3080" w:hanging="440"/>
+      </w:pPr>
+    </w:lvl>
+    <w:lvl w:ilvl="7" w:tplc="04090017" w:tentative="1">
+      <w:start w:val="1"/>
+      <w:numFmt w:val="aiueoFullWidth"/>
+      <w:lvlText w:val="(%8)"/>
+      <w:lvlJc w:val="left"/>
+      <w:pPr>
+        <w:ind w:left="3520" w:hanging="440"/>
+      </w:pPr>
+    </w:lvl>
+    <w:lvl w:ilvl="8" w:tplc="04090011" w:tentative="1">
+      <w:start w:val="1"/>
+      <w:numFmt w:val="decimalEnclosedCircle"/>
+      <w:lvlText w:val="%9"/>
+      <w:lvlJc w:val="left"/>
+      <w:pPr>
+        <w:ind w:left="3960" w:hanging="440"/>
+      </w:pPr>
+    </w:lvl>
+  </w:abstractNum>
+  <w:abstractNum w:abstractNumId="4" w15:restartNumberingAfterBreak="0">
     <w:nsid w:val="1ED33EC7"/>
     <w:multiLevelType w:val="multilevel"/>
     <w:tmpl w:val="D9287D82"/>
@@ -3178,7 +3673,7 @@
       </w:rPr>
     </w:lvl>
   </w:abstractNum>
-  <w:abstractNum w:abstractNumId="4" w15:restartNumberingAfterBreak="0">
+  <w:abstractNum w:abstractNumId="5" w15:restartNumberingAfterBreak="0">
     <w:nsid w:val="325352C5"/>
     <w:multiLevelType w:val="hybridMultilevel"/>
     <w:tmpl w:val="18C8053A"/>
@@ -3267,7 +3762,96 @@
       </w:pPr>
     </w:lvl>
   </w:abstractNum>
-  <w:abstractNum w:abstractNumId="5" w15:restartNumberingAfterBreak="0">
+  <w:abstractNum w:abstractNumId="6" w15:restartNumberingAfterBreak="0">
+    <w:nsid w:val="45A80BF4"/>
+    <w:multiLevelType w:val="hybridMultilevel"/>
+    <w:tmpl w:val="E73462E0"/>
+    <w:lvl w:ilvl="0" w:tplc="2D521BB2">
+      <w:start w:val="1"/>
+      <w:numFmt w:val="decimalEnclosedCircle"/>
+      <w:lvlText w:val="%1"/>
+      <w:lvlJc w:val="left"/>
+      <w:pPr>
+        <w:ind w:left="360" w:hanging="360"/>
+      </w:pPr>
+      <w:rPr>
+        <w:rFonts w:hint="default"/>
+      </w:rPr>
+    </w:lvl>
+    <w:lvl w:ilvl="1" w:tplc="04090017" w:tentative="1">
+      <w:start w:val="1"/>
+      <w:numFmt w:val="aiueoFullWidth"/>
+      <w:lvlText w:val="(%2)"/>
+      <w:lvlJc w:val="left"/>
+      <w:pPr>
+        <w:ind w:left="880" w:hanging="440"/>
+      </w:pPr>
+    </w:lvl>
+    <w:lvl w:ilvl="2" w:tplc="04090011" w:tentative="1">
+      <w:start w:val="1"/>
+      <w:numFmt w:val="decimalEnclosedCircle"/>
+      <w:lvlText w:val="%3"/>
+      <w:lvlJc w:val="left"/>
+      <w:pPr>
+        <w:ind w:left="1320" w:hanging="440"/>
+      </w:pPr>
+    </w:lvl>
+    <w:lvl w:ilvl="3" w:tplc="0409000F" w:tentative="1">
+      <w:start w:val="1"/>
+      <w:numFmt w:val="decimal"/>
+      <w:lvlText w:val="%4."/>
+      <w:lvlJc w:val="left"/>
+      <w:pPr>
+        <w:ind w:left="1760" w:hanging="440"/>
+      </w:pPr>
+    </w:lvl>
+    <w:lvl w:ilvl="4" w:tplc="04090017" w:tentative="1">
+      <w:start w:val="1"/>
+      <w:numFmt w:val="aiueoFullWidth"/>
+      <w:lvlText w:val="(%5)"/>
+      <w:lvlJc w:val="left"/>
+      <w:pPr>
+        <w:ind w:left="2200" w:hanging="440"/>
+      </w:pPr>
+    </w:lvl>
+    <w:lvl w:ilvl="5" w:tplc="04090011" w:tentative="1">
+      <w:start w:val="1"/>
+      <w:numFmt w:val="decimalEnclosedCircle"/>
+      <w:lvlText w:val="%6"/>
+      <w:lvlJc w:val="left"/>
+      <w:pPr>
+        <w:ind w:left="2640" w:hanging="440"/>
+      </w:pPr>
+    </w:lvl>
+    <w:lvl w:ilvl="6" w:tplc="0409000F" w:tentative="1">
+      <w:start w:val="1"/>
+      <w:numFmt w:val="decimal"/>
+      <w:lvlText w:val="%7."/>
+      <w:lvlJc w:val="left"/>
+      <w:pPr>
+        <w:ind w:left="3080" w:hanging="440"/>
+      </w:pPr>
+    </w:lvl>
+    <w:lvl w:ilvl="7" w:tplc="04090017" w:tentative="1">
+      <w:start w:val="1"/>
+      <w:numFmt w:val="aiueoFullWidth"/>
+      <w:lvlText w:val="(%8)"/>
+      <w:lvlJc w:val="left"/>
+      <w:pPr>
+        <w:ind w:left="3520" w:hanging="440"/>
+      </w:pPr>
+    </w:lvl>
+    <w:lvl w:ilvl="8" w:tplc="04090011" w:tentative="1">
+      <w:start w:val="1"/>
+      <w:numFmt w:val="decimalEnclosedCircle"/>
+      <w:lvlText w:val="%9"/>
+      <w:lvlJc w:val="left"/>
+      <w:pPr>
+        <w:ind w:left="3960" w:hanging="440"/>
+      </w:pPr>
+    </w:lvl>
+  </w:abstractNum>
+  <w:abstractNum w:abstractNumId="7" w15:restartNumberingAfterBreak="0">
     <w:nsid w:val="4B314958"/>
     <w:multiLevelType w:val="hybridMultilevel"/>
     <w:tmpl w:val="075E0504"/>
@@ -3356,7 +3940,7 @@
       </w:pPr>
     </w:lvl>
   </w:abstractNum>
-  <w:abstractNum w:abstractNumId="6" w15:restartNumberingAfterBreak="0">
+  <w:abstractNum w:abstractNumId="8" w15:restartNumberingAfterBreak="0">
     <w:nsid w:val="67CE1430"/>
     <w:multiLevelType w:val="hybridMultilevel"/>
     <w:tmpl w:val="44607F1C"/>
@@ -3445,7 +4029,7 @@
       </w:pPr>
     </w:lvl>
   </w:abstractNum>
-  <w:abstractNum w:abstractNumId="7" w15:restartNumberingAfterBreak="0">
+  <w:abstractNum w:abstractNumId="9" w15:restartNumberingAfterBreak="0">
     <w:nsid w:val="7A6549CA"/>
     <w:multiLevelType w:val="hybridMultilevel"/>
     <w:tmpl w:val="A654589E"/>
@@ -3534,7 +4118,96 @@
       </w:pPr>
     </w:lvl>
   </w:abstractNum>
-  <w:abstractNum w:abstractNumId="8" w15:restartNumberingAfterBreak="0">
+  <w:abstractNum w:abstractNumId="10" w15:restartNumberingAfterBreak="0">
+    <w:nsid w:val="7EEF72A2"/>
+    <w:multiLevelType w:val="hybridMultilevel"/>
+    <w:tmpl w:val="4AACF9E8"/>
+    <w:lvl w:ilvl="0" w:tplc="A4BE8394">
+      <w:start w:val="1"/>
+      <w:numFmt w:val="decimalEnclosedCircle"/>
+      <w:lvlText w:val="%1"/>
+      <w:lvlJc w:val="left"/>
+      <w:pPr>
+        <w:ind w:left="360" w:hanging="360"/>
+      </w:pPr>
+      <w:rPr>
+        <w:rFonts w:hint="default"/>
+      </w:rPr>
+    </w:lvl>
+    <w:lvl w:ilvl="1" w:tplc="04090017" w:tentative="1">
+      <w:start w:val="1"/>
+      <w:numFmt w:val="aiueoFullWidth"/>
+      <w:lvlText w:val="(%2)"/>
+      <w:lvlJc w:val="left"/>
+      <w:pPr>
+        <w:ind w:left="880" w:hanging="440"/>
+      </w:pPr>
+    </w:lvl>
+    <w:lvl w:ilvl="2" w:tplc="04090011" w:tentative="1">
+      <w:start w:val="1"/>
+      <w:numFmt w:val="decimalEnclosedCircle"/>
+      <w:lvlText w:val="%3"/>
+      <w:lvlJc w:val="left"/>
+      <w:pPr>
+        <w:ind w:left="1320" w:hanging="440"/>
+      </w:pPr>
+    </w:lvl>
+    <w:lvl w:ilvl="3" w:tplc="0409000F" w:tentative="1">
+      <w:start w:val="1"/>
+      <w:numFmt w:val="decimal"/>
+      <w:lvlText w:val="%4."/>
+      <w:lvlJc w:val="left"/>
+      <w:pPr>
+        <w:ind w:left="1760" w:hanging="440"/>
+      </w:pPr>
+    </w:lvl>
+    <w:lvl w:ilvl="4" w:tplc="04090017" w:tentative="1">
+      <w:start w:val="1"/>
+      <w:numFmt w:val="aiueoFullWidth"/>
+      <w:lvlText w:val="(%5)"/>
+      <w:lvlJc w:val="left"/>
+      <w:pPr>
+        <w:ind w:left="2200" w:hanging="440"/>
+      </w:pPr>
+    </w:lvl>
+    <w:lvl w:ilvl="5" w:tplc="04090011" w:tentative="1">
+      <w:start w:val="1"/>
+      <w:numFmt w:val="decimalEnclosedCircle"/>
+      <w:lvlText w:val="%6"/>
+      <w:lvlJc w:val="left"/>
+      <w:pPr>
+        <w:ind w:left="2640" w:hanging="440"/>
+      </w:pPr>
+    </w:lvl>
+    <w:lvl w:ilvl="6" w:tplc="0409000F" w:tentative="1">
+      <w:start w:val="1"/>
+      <w:numFmt w:val="decimal"/>
+      <w:lvlText w:val="%7."/>
+      <w:lvlJc w:val="left"/>
+      <w:pPr>
+        <w:ind w:left="3080" w:hanging="440"/>
+      </w:pPr>
+    </w:lvl>
+    <w:lvl w:ilvl="7" w:tplc="04090017" w:tentative="1">
+      <w:start w:val="1"/>
+      <w:numFmt w:val="aiueoFullWidth"/>
+      <w:lvlText w:val="(%8)"/>
+      <w:lvlJc w:val="left"/>
+      <w:pPr>
+        <w:ind w:left="3520" w:hanging="440"/>
+      </w:pPr>
+    </w:lvl>
+    <w:lvl w:ilvl="8" w:tplc="04090011" w:tentative="1">
+      <w:start w:val="1"/>
+      <w:numFmt w:val="decimalEnclosedCircle"/>
+      <w:lvlText w:val="%9"/>
+      <w:lvlJc w:val="left"/>
+      <w:pPr>
+        <w:ind w:left="3960" w:hanging="440"/>
+      </w:pPr>
+    </w:lvl>
+  </w:abstractNum>
+  <w:abstractNum w:abstractNumId="11" w15:restartNumberingAfterBreak="0">
     <w:nsid w:val="7EF54052"/>
     <w:multiLevelType w:val="hybridMultilevel"/>
     <w:tmpl w:val="CB1A580E"/>
@@ -3651,28 +4324,37 @@
     <w:abstractNumId w:val="2"/>
   </w:num>
   <w:num w:numId="2" w16cid:durableId="565455599">
-    <w:abstractNumId w:val="3"/>
+    <w:abstractNumId w:val="4"/>
   </w:num>
   <w:num w:numId="3" w16cid:durableId="1798520668">
-    <w:abstractNumId w:val="4"/>
+    <w:abstractNumId w:val="5"/>
   </w:num>
   <w:num w:numId="4" w16cid:durableId="236331591">
-    <w:abstractNumId w:val="6"/>
+    <w:abstractNumId w:val="8"/>
   </w:num>
   <w:num w:numId="5" w16cid:durableId="1516918256">
-    <w:abstractNumId w:val="5"/>
+    <w:abstractNumId w:val="7"/>
   </w:num>
   <w:num w:numId="6" w16cid:durableId="1461219057">
     <w:abstractNumId w:val="0"/>
   </w:num>
   <w:num w:numId="7" w16cid:durableId="1601059489">
-    <w:abstractNumId w:val="8"/>
+    <w:abstractNumId w:val="11"/>
   </w:num>
   <w:num w:numId="8" w16cid:durableId="1210994070">
     <w:abstractNumId w:val="1"/>
   </w:num>
   <w:num w:numId="9" w16cid:durableId="1798713828">
-    <w:abstractNumId w:val="7"/>
+    <w:abstractNumId w:val="9"/>
+  </w:num>
+  <w:num w:numId="10" w16cid:durableId="36711717">
+    <w:abstractNumId w:val="6"/>
+  </w:num>
+  <w:num w:numId="11" w16cid:durableId="854004225">
+    <w:abstractNumId w:val="10"/>
+  </w:num>
+  <w:num w:numId="12" w16cid:durableId="845437612">
+    <w:abstractNumId w:val="3"/>
   </w:num>
 </w:numbering>
 </file>
@@ -4279,6 +4961,7 @@
   <w:style w:type="character" w:default="1" w:styleId="a0">
     <w:name w:val="Default Paragraph Font"/>
     <w:uiPriority w:val="1"/>
+    <w:semiHidden/>
     <w:unhideWhenUsed/>
   </w:style>
   <w:style w:type="table" w:default="1" w:styleId="a1">

</xml_diff>